<commit_message>
Mise a jour Dossier Vol
</commit_message>
<xml_diff>
--- a/Dossier_Vol_Complet.docx
+++ b/Dossier_Vol_Complet.docx
@@ -933,7 +933,7 @@
             <w:r>
               <w:drawing>
                 <wp:inline xmlns:a="http://schemas.openxmlformats.org/drawingml/2006/main" xmlns:pic="http://schemas.openxmlformats.org/drawingml/2006/picture">
-                  <wp:extent cx="2880000" cy="720000"/>
+                  <wp:extent cx="2880000" cy="1080000"/>
                   <wp:docPr id="3" name="Picture 3"/>
                   <wp:cNvGraphicFramePr>
                     <a:graphicFrameLocks noChangeAspect="1"/>
@@ -954,7 +954,7 @@
                         <pic:spPr>
                           <a:xfrm>
                             <a:off x="0" y="0"/>
-                            <a:ext cx="2880000" cy="720000"/>
+                            <a:ext cx="2880000" cy="1080000"/>
                           </a:xfrm>
                           <a:prstGeom prst="rect"/>
                         </pic:spPr>

</xml_diff>